<commit_message>
Crossbar kind of works. It is not perfect but currently does what it needs to for a 4x4
Need to edit the code to be more general but it is mostly working with temp buffers to hold values for output buffer
</commit_message>
<xml_diff>
--- a/Documents/Multiplier Benchmark.docx
+++ b/Documents/Multiplier Benchmark.docx
@@ -3441,6 +3441,9 @@
         <w:lastRenderedPageBreak/>
         <w:t>Integer Multiplier</w:t>
       </w:r>
+      <w:r>
+        <w:t>, Custom Multiply Operator</w:t>
+      </w:r>
     </w:p>
     <w:p>
       <w:pPr>
@@ -3505,6 +3508,13 @@
         <w:t>Test Bench File Name: “</w:t>
       </w:r>
       <w:proofErr w:type="spellStart"/>
+      <w:r>
+        <w:rPr>
+          <w:sz w:val="24"/>
+          <w:szCs w:val="24"/>
+        </w:rPr>
+        <w:t>integer</w:t>
+      </w:r>
       <w:r>
         <w:rPr>
           <w:sz w:val="24"/>
@@ -4775,7 +4785,1340 @@
       <w:pPr>
         <w:pStyle w:val="Heading1"/>
       </w:pPr>
+      <w:r>
+        <w:t>Integer Multiplier</w:t>
+      </w:r>
     </w:p>
+    <w:p>
+      <w:pPr>
+        <w:pStyle w:val="ListParagraph"/>
+        <w:numPr>
+          <w:ilvl w:val="0"/>
+          <w:numId w:val="8"/>
+        </w:numPr>
+        <w:rPr>
+          <w:sz w:val="24"/>
+          <w:szCs w:val="24"/>
+        </w:rPr>
+      </w:pPr>
+      <w:r>
+        <w:rPr>
+          <w:sz w:val="24"/>
+          <w:szCs w:val="24"/>
+        </w:rPr>
+        <w:t>Design Source File Name: “</w:t>
+      </w:r>
+      <w:proofErr w:type="spellStart"/>
+      <w:r>
+        <w:rPr>
+          <w:sz w:val="24"/>
+          <w:szCs w:val="24"/>
+        </w:rPr>
+        <w:t>integercomputeBlock</w:t>
+      </w:r>
+      <w:r>
+        <w:rPr>
+          <w:sz w:val="24"/>
+          <w:szCs w:val="24"/>
+        </w:rPr>
+        <w:t>Pynq</w:t>
+      </w:r>
+      <w:bookmarkStart w:id="0" w:name="_GoBack"/>
+      <w:bookmarkEnd w:id="0"/>
+      <w:r>
+        <w:rPr>
+          <w:sz w:val="24"/>
+          <w:szCs w:val="24"/>
+        </w:rPr>
+        <w:t>.v</w:t>
+      </w:r>
+      <w:proofErr w:type="spellEnd"/>
+      <w:r>
+        <w:rPr>
+          <w:sz w:val="24"/>
+          <w:szCs w:val="24"/>
+        </w:rPr>
+        <w:t>”</w:t>
+      </w:r>
+    </w:p>
+    <w:p>
+      <w:pPr>
+        <w:pStyle w:val="ListParagraph"/>
+        <w:numPr>
+          <w:ilvl w:val="0"/>
+          <w:numId w:val="8"/>
+        </w:numPr>
+        <w:rPr>
+          <w:sz w:val="24"/>
+          <w:szCs w:val="24"/>
+        </w:rPr>
+      </w:pPr>
+      <w:r>
+        <w:rPr>
+          <w:sz w:val="24"/>
+          <w:szCs w:val="24"/>
+        </w:rPr>
+        <w:t>Test Bench File Name: “</w:t>
+      </w:r>
+      <w:proofErr w:type="spellStart"/>
+      <w:r>
+        <w:rPr>
+          <w:sz w:val="24"/>
+          <w:szCs w:val="24"/>
+        </w:rPr>
+        <w:t>integercomputeBlockPynq_tb.v</w:t>
+      </w:r>
+      <w:proofErr w:type="spellEnd"/>
+      <w:r>
+        <w:rPr>
+          <w:sz w:val="24"/>
+          <w:szCs w:val="24"/>
+        </w:rPr>
+        <w:t>”</w:t>
+      </w:r>
+    </w:p>
+    <w:p>
+      <w:pPr>
+        <w:pStyle w:val="Heading3"/>
+      </w:pPr>
+    </w:p>
+    <w:p>
+      <w:pPr>
+        <w:pStyle w:val="Heading3"/>
+      </w:pPr>
+      <w:r>
+        <w:t>Simulation</w:t>
+      </w:r>
+      <w:r>
+        <w:t xml:space="preserve"> Data:</w:t>
+      </w:r>
+    </w:p>
+    <w:p>
+      <w:pPr>
+        <w:rPr>
+          <w:i/>
+          <w:iCs/>
+        </w:rPr>
+      </w:pPr>
+      <w:r>
+        <w:rPr>
+          <w:i/>
+          <w:iCs/>
+        </w:rPr>
+        <w:t>(Input)</w:t>
+      </w:r>
+    </w:p>
+    <w:tbl>
+      <w:tblPr>
+        <w:tblStyle w:val="TableGrid"/>
+        <w:tblW w:w="9703" w:type="dxa"/>
+        <w:tblLayout w:type="fixed"/>
+        <w:tblLook w:val="04A0" w:firstRow="1" w:lastRow="0" w:firstColumn="1" w:lastColumn="0" w:noHBand="0" w:noVBand="1"/>
+      </w:tblPr>
+      <w:tblGrid>
+        <w:gridCol w:w="720"/>
+        <w:gridCol w:w="2245"/>
+        <w:gridCol w:w="2246"/>
+        <w:gridCol w:w="2246"/>
+        <w:gridCol w:w="2246"/>
+      </w:tblGrid>
+      <w:tr>
+        <w:tc>
+          <w:tcPr>
+            <w:tcW w:w="720" w:type="dxa"/>
+            <w:vAlign w:val="center"/>
+          </w:tcPr>
+          <w:p>
+            <w:pPr>
+              <w:jc w:val="center"/>
+              <w:rPr>
+                <w:i/>
+                <w:iCs/>
+                <w:sz w:val="20"/>
+                <w:szCs w:val="20"/>
+              </w:rPr>
+            </w:pPr>
+            <w:r>
+              <w:rPr>
+                <w:i/>
+                <w:iCs/>
+                <w:sz w:val="20"/>
+                <w:szCs w:val="20"/>
+              </w:rPr>
+              <w:t>N-Bit Count</w:t>
+            </w:r>
+          </w:p>
+        </w:tc>
+        <w:tc>
+          <w:tcPr>
+            <w:tcW w:w="2245" w:type="dxa"/>
+            <w:vAlign w:val="center"/>
+          </w:tcPr>
+          <w:p>
+            <w:pPr>
+              <w:jc w:val="center"/>
+              <w:rPr>
+                <w:i/>
+                <w:iCs/>
+                <w:sz w:val="20"/>
+                <w:szCs w:val="20"/>
+              </w:rPr>
+            </w:pPr>
+            <w:r>
+              <w:rPr>
+                <w:i/>
+                <w:iCs/>
+                <w:sz w:val="20"/>
+                <w:szCs w:val="20"/>
+              </w:rPr>
+              <w:t>Multiplier</w:t>
+            </w:r>
+          </w:p>
+          <w:p>
+            <w:pPr>
+              <w:jc w:val="center"/>
+              <w:rPr>
+                <w:i/>
+                <w:iCs/>
+                <w:sz w:val="20"/>
+                <w:szCs w:val="20"/>
+              </w:rPr>
+            </w:pPr>
+            <w:r>
+              <w:rPr>
+                <w:i/>
+                <w:iCs/>
+                <w:sz w:val="20"/>
+                <w:szCs w:val="20"/>
+              </w:rPr>
+              <w:t>Hex Representation</w:t>
+            </w:r>
+          </w:p>
+        </w:tc>
+        <w:tc>
+          <w:tcPr>
+            <w:tcW w:w="2246" w:type="dxa"/>
+            <w:vAlign w:val="center"/>
+          </w:tcPr>
+          <w:p>
+            <w:pPr>
+              <w:jc w:val="center"/>
+              <w:rPr>
+                <w:i/>
+                <w:iCs/>
+                <w:sz w:val="20"/>
+                <w:szCs w:val="20"/>
+              </w:rPr>
+            </w:pPr>
+            <w:r>
+              <w:rPr>
+                <w:i/>
+                <w:iCs/>
+                <w:sz w:val="20"/>
+                <w:szCs w:val="20"/>
+              </w:rPr>
+              <w:t>Multiplier</w:t>
+            </w:r>
+          </w:p>
+          <w:p>
+            <w:pPr>
+              <w:jc w:val="center"/>
+              <w:rPr>
+                <w:i/>
+                <w:iCs/>
+                <w:sz w:val="20"/>
+                <w:szCs w:val="20"/>
+              </w:rPr>
+            </w:pPr>
+            <w:r>
+              <w:rPr>
+                <w:i/>
+                <w:iCs/>
+                <w:sz w:val="20"/>
+                <w:szCs w:val="20"/>
+              </w:rPr>
+              <w:t>Decimal</w:t>
+            </w:r>
+            <w:r>
+              <w:rPr>
+                <w:i/>
+                <w:iCs/>
+                <w:sz w:val="20"/>
+                <w:szCs w:val="20"/>
+              </w:rPr>
+              <w:t xml:space="preserve"> </w:t>
+            </w:r>
+            <w:r>
+              <w:rPr>
+                <w:i/>
+                <w:iCs/>
+                <w:sz w:val="20"/>
+                <w:szCs w:val="20"/>
+              </w:rPr>
+              <w:t>Notation</w:t>
+            </w:r>
+          </w:p>
+        </w:tc>
+        <w:tc>
+          <w:tcPr>
+            <w:tcW w:w="2246" w:type="dxa"/>
+            <w:vAlign w:val="center"/>
+          </w:tcPr>
+          <w:p>
+            <w:pPr>
+              <w:jc w:val="center"/>
+              <w:rPr>
+                <w:i/>
+                <w:iCs/>
+                <w:sz w:val="20"/>
+                <w:szCs w:val="20"/>
+              </w:rPr>
+            </w:pPr>
+            <w:r>
+              <w:rPr>
+                <w:i/>
+                <w:iCs/>
+                <w:sz w:val="20"/>
+                <w:szCs w:val="20"/>
+              </w:rPr>
+              <w:t>Multiplicand</w:t>
+            </w:r>
+          </w:p>
+          <w:p>
+            <w:pPr>
+              <w:jc w:val="center"/>
+              <w:rPr>
+                <w:i/>
+                <w:iCs/>
+                <w:sz w:val="20"/>
+                <w:szCs w:val="20"/>
+              </w:rPr>
+            </w:pPr>
+            <w:r>
+              <w:rPr>
+                <w:i/>
+                <w:iCs/>
+                <w:sz w:val="20"/>
+                <w:szCs w:val="20"/>
+              </w:rPr>
+              <w:t>Hex Representation</w:t>
+            </w:r>
+          </w:p>
+        </w:tc>
+        <w:tc>
+          <w:tcPr>
+            <w:tcW w:w="2246" w:type="dxa"/>
+            <w:vAlign w:val="center"/>
+          </w:tcPr>
+          <w:p>
+            <w:pPr>
+              <w:jc w:val="center"/>
+              <w:rPr>
+                <w:i/>
+                <w:iCs/>
+                <w:sz w:val="20"/>
+                <w:szCs w:val="20"/>
+              </w:rPr>
+            </w:pPr>
+            <w:r>
+              <w:rPr>
+                <w:i/>
+                <w:iCs/>
+                <w:sz w:val="20"/>
+                <w:szCs w:val="20"/>
+              </w:rPr>
+              <w:t>Multiplicand</w:t>
+            </w:r>
+          </w:p>
+          <w:p>
+            <w:pPr>
+              <w:jc w:val="center"/>
+              <w:rPr>
+                <w:i/>
+                <w:iCs/>
+                <w:sz w:val="20"/>
+                <w:szCs w:val="20"/>
+              </w:rPr>
+            </w:pPr>
+            <w:r>
+              <w:rPr>
+                <w:i/>
+                <w:iCs/>
+                <w:sz w:val="20"/>
+                <w:szCs w:val="20"/>
+              </w:rPr>
+              <w:t>Decimal</w:t>
+            </w:r>
+            <w:r>
+              <w:rPr>
+                <w:i/>
+                <w:iCs/>
+                <w:sz w:val="20"/>
+                <w:szCs w:val="20"/>
+              </w:rPr>
+              <w:t xml:space="preserve"> Representation</w:t>
+            </w:r>
+          </w:p>
+        </w:tc>
+      </w:tr>
+      <w:tr>
+        <w:tc>
+          <w:tcPr>
+            <w:tcW w:w="720" w:type="dxa"/>
+            <w:vAlign w:val="center"/>
+          </w:tcPr>
+          <w:p>
+            <w:pPr>
+              <w:jc w:val="center"/>
+              <w:rPr>
+                <w:sz w:val="20"/>
+                <w:szCs w:val="20"/>
+              </w:rPr>
+            </w:pPr>
+            <w:r>
+              <w:rPr>
+                <w:sz w:val="20"/>
+                <w:szCs w:val="20"/>
+              </w:rPr>
+              <w:t>8</w:t>
+            </w:r>
+          </w:p>
+        </w:tc>
+        <w:tc>
+          <w:tcPr>
+            <w:tcW w:w="2245" w:type="dxa"/>
+            <w:vAlign w:val="center"/>
+          </w:tcPr>
+          <w:p>
+            <w:pPr>
+              <w:jc w:val="center"/>
+              <w:rPr>
+                <w:sz w:val="20"/>
+                <w:szCs w:val="20"/>
+              </w:rPr>
+            </w:pPr>
+            <w:r>
+              <w:rPr>
+                <w:sz w:val="20"/>
+                <w:szCs w:val="20"/>
+              </w:rPr>
+              <w:t>0xfa</w:t>
+            </w:r>
+          </w:p>
+        </w:tc>
+        <w:tc>
+          <w:tcPr>
+            <w:tcW w:w="2246" w:type="dxa"/>
+            <w:vAlign w:val="center"/>
+          </w:tcPr>
+          <w:p>
+            <w:pPr>
+              <w:jc w:val="center"/>
+              <w:rPr>
+                <w:sz w:val="20"/>
+                <w:szCs w:val="20"/>
+              </w:rPr>
+            </w:pPr>
+            <w:r>
+              <w:rPr>
+                <w:sz w:val="20"/>
+                <w:szCs w:val="20"/>
+              </w:rPr>
+              <w:t>250</w:t>
+            </w:r>
+          </w:p>
+        </w:tc>
+        <w:tc>
+          <w:tcPr>
+            <w:tcW w:w="2246" w:type="dxa"/>
+            <w:vAlign w:val="center"/>
+          </w:tcPr>
+          <w:p>
+            <w:pPr>
+              <w:jc w:val="center"/>
+              <w:rPr>
+                <w:sz w:val="20"/>
+                <w:szCs w:val="20"/>
+              </w:rPr>
+            </w:pPr>
+            <w:r>
+              <w:rPr>
+                <w:sz w:val="20"/>
+                <w:szCs w:val="20"/>
+              </w:rPr>
+              <w:t>0x25</w:t>
+            </w:r>
+          </w:p>
+        </w:tc>
+        <w:tc>
+          <w:tcPr>
+            <w:tcW w:w="2246" w:type="dxa"/>
+            <w:vAlign w:val="center"/>
+          </w:tcPr>
+          <w:p>
+            <w:pPr>
+              <w:jc w:val="center"/>
+              <w:rPr>
+                <w:sz w:val="20"/>
+                <w:szCs w:val="20"/>
+              </w:rPr>
+            </w:pPr>
+            <w:r>
+              <w:rPr>
+                <w:sz w:val="20"/>
+                <w:szCs w:val="20"/>
+              </w:rPr>
+              <w:t>37</w:t>
+            </w:r>
+          </w:p>
+        </w:tc>
+      </w:tr>
+      <w:tr>
+        <w:tc>
+          <w:tcPr>
+            <w:tcW w:w="720" w:type="dxa"/>
+            <w:vAlign w:val="center"/>
+          </w:tcPr>
+          <w:p>
+            <w:pPr>
+              <w:jc w:val="center"/>
+              <w:rPr>
+                <w:sz w:val="20"/>
+                <w:szCs w:val="20"/>
+              </w:rPr>
+            </w:pPr>
+            <w:r>
+              <w:rPr>
+                <w:sz w:val="20"/>
+                <w:szCs w:val="20"/>
+              </w:rPr>
+              <w:t>16</w:t>
+            </w:r>
+          </w:p>
+        </w:tc>
+        <w:tc>
+          <w:tcPr>
+            <w:tcW w:w="2245" w:type="dxa"/>
+            <w:vAlign w:val="center"/>
+          </w:tcPr>
+          <w:p>
+            <w:pPr>
+              <w:jc w:val="center"/>
+              <w:rPr>
+                <w:sz w:val="20"/>
+                <w:szCs w:val="20"/>
+              </w:rPr>
+            </w:pPr>
+            <w:r>
+              <w:rPr>
+                <w:sz w:val="20"/>
+                <w:szCs w:val="20"/>
+              </w:rPr>
+              <w:t>0xfafa</w:t>
+            </w:r>
+          </w:p>
+        </w:tc>
+        <w:tc>
+          <w:tcPr>
+            <w:tcW w:w="2246" w:type="dxa"/>
+            <w:vAlign w:val="center"/>
+          </w:tcPr>
+          <w:p>
+            <w:pPr>
+              <w:jc w:val="center"/>
+              <w:rPr>
+                <w:sz w:val="20"/>
+                <w:szCs w:val="20"/>
+              </w:rPr>
+            </w:pPr>
+            <w:r>
+              <w:rPr>
+                <w:sz w:val="20"/>
+                <w:szCs w:val="20"/>
+              </w:rPr>
+              <w:t>64250</w:t>
+            </w:r>
+          </w:p>
+        </w:tc>
+        <w:tc>
+          <w:tcPr>
+            <w:tcW w:w="2246" w:type="dxa"/>
+            <w:vAlign w:val="center"/>
+          </w:tcPr>
+          <w:p>
+            <w:pPr>
+              <w:jc w:val="center"/>
+              <w:rPr>
+                <w:sz w:val="20"/>
+                <w:szCs w:val="20"/>
+              </w:rPr>
+            </w:pPr>
+            <w:r>
+              <w:rPr>
+                <w:sz w:val="20"/>
+                <w:szCs w:val="20"/>
+              </w:rPr>
+              <w:t>0x25ff</w:t>
+            </w:r>
+          </w:p>
+        </w:tc>
+        <w:tc>
+          <w:tcPr>
+            <w:tcW w:w="2246" w:type="dxa"/>
+            <w:vAlign w:val="center"/>
+          </w:tcPr>
+          <w:p>
+            <w:pPr>
+              <w:jc w:val="center"/>
+              <w:rPr>
+                <w:sz w:val="20"/>
+                <w:szCs w:val="20"/>
+              </w:rPr>
+            </w:pPr>
+            <w:r>
+              <w:rPr>
+                <w:sz w:val="20"/>
+                <w:szCs w:val="20"/>
+              </w:rPr>
+              <w:t>9727</w:t>
+            </w:r>
+          </w:p>
+        </w:tc>
+      </w:tr>
+      <w:tr>
+        <w:tc>
+          <w:tcPr>
+            <w:tcW w:w="720" w:type="dxa"/>
+            <w:vAlign w:val="center"/>
+          </w:tcPr>
+          <w:p>
+            <w:pPr>
+              <w:jc w:val="center"/>
+              <w:rPr>
+                <w:sz w:val="20"/>
+                <w:szCs w:val="20"/>
+              </w:rPr>
+            </w:pPr>
+            <w:r>
+              <w:rPr>
+                <w:sz w:val="20"/>
+                <w:szCs w:val="20"/>
+              </w:rPr>
+              <w:t>32</w:t>
+            </w:r>
+          </w:p>
+        </w:tc>
+        <w:tc>
+          <w:tcPr>
+            <w:tcW w:w="2245" w:type="dxa"/>
+            <w:vAlign w:val="center"/>
+          </w:tcPr>
+          <w:p>
+            <w:pPr>
+              <w:jc w:val="center"/>
+              <w:rPr>
+                <w:sz w:val="20"/>
+                <w:szCs w:val="20"/>
+              </w:rPr>
+            </w:pPr>
+            <w:r>
+              <w:rPr>
+                <w:sz w:val="20"/>
+                <w:szCs w:val="20"/>
+              </w:rPr>
+              <w:t>0xfafafafa</w:t>
+            </w:r>
+          </w:p>
+        </w:tc>
+        <w:tc>
+          <w:tcPr>
+            <w:tcW w:w="2246" w:type="dxa"/>
+            <w:vAlign w:val="center"/>
+          </w:tcPr>
+          <w:p>
+            <w:pPr>
+              <w:jc w:val="center"/>
+              <w:rPr>
+                <w:sz w:val="20"/>
+                <w:szCs w:val="20"/>
+              </w:rPr>
+            </w:pPr>
+            <w:r>
+              <w:rPr>
+                <w:sz w:val="20"/>
+                <w:szCs w:val="20"/>
+              </w:rPr>
+              <w:t>4210752250</w:t>
+            </w:r>
+          </w:p>
+        </w:tc>
+        <w:tc>
+          <w:tcPr>
+            <w:tcW w:w="2246" w:type="dxa"/>
+            <w:vAlign w:val="center"/>
+          </w:tcPr>
+          <w:p>
+            <w:pPr>
+              <w:jc w:val="center"/>
+              <w:rPr>
+                <w:sz w:val="20"/>
+                <w:szCs w:val="20"/>
+              </w:rPr>
+            </w:pPr>
+            <w:r>
+              <w:rPr>
+                <w:sz w:val="20"/>
+                <w:szCs w:val="20"/>
+              </w:rPr>
+              <w:t>0xa925ff</w:t>
+            </w:r>
+          </w:p>
+        </w:tc>
+        <w:tc>
+          <w:tcPr>
+            <w:tcW w:w="2246" w:type="dxa"/>
+            <w:vAlign w:val="center"/>
+          </w:tcPr>
+          <w:p>
+            <w:pPr>
+              <w:jc w:val="center"/>
+              <w:rPr>
+                <w:sz w:val="20"/>
+                <w:szCs w:val="20"/>
+              </w:rPr>
+            </w:pPr>
+            <w:r>
+              <w:rPr>
+                <w:sz w:val="20"/>
+                <w:szCs w:val="20"/>
+              </w:rPr>
+              <w:t>11085311</w:t>
+            </w:r>
+          </w:p>
+        </w:tc>
+      </w:tr>
+    </w:tbl>
+    <w:p>
+      <w:pPr>
+        <w:rPr>
+          <w:sz w:val="24"/>
+          <w:szCs w:val="24"/>
+        </w:rPr>
+      </w:pPr>
+    </w:p>
+    <w:p>
+      <w:pPr>
+        <w:rPr>
+          <w:i/>
+          <w:iCs/>
+        </w:rPr>
+      </w:pPr>
+      <w:r>
+        <w:rPr>
+          <w:i/>
+          <w:iCs/>
+        </w:rPr>
+        <w:t>(Output)</w:t>
+      </w:r>
+    </w:p>
+    <w:tbl>
+      <w:tblPr>
+        <w:tblStyle w:val="TableGrid"/>
+        <w:tblW w:w="9708" w:type="dxa"/>
+        <w:tblLayout w:type="fixed"/>
+        <w:tblLook w:val="04A0" w:firstRow="1" w:lastRow="0" w:firstColumn="1" w:lastColumn="0" w:noHBand="0" w:noVBand="1"/>
+      </w:tblPr>
+      <w:tblGrid>
+        <w:gridCol w:w="720"/>
+        <w:gridCol w:w="2232"/>
+        <w:gridCol w:w="2238"/>
+        <w:gridCol w:w="990"/>
+        <w:gridCol w:w="2232"/>
+        <w:gridCol w:w="1296"/>
+      </w:tblGrid>
+      <w:tr>
+        <w:tc>
+          <w:tcPr>
+            <w:tcW w:w="720" w:type="dxa"/>
+            <w:vAlign w:val="center"/>
+          </w:tcPr>
+          <w:p>
+            <w:pPr>
+              <w:jc w:val="center"/>
+              <w:rPr>
+                <w:i/>
+                <w:iCs/>
+                <w:sz w:val="20"/>
+                <w:szCs w:val="20"/>
+              </w:rPr>
+            </w:pPr>
+            <w:r>
+              <w:rPr>
+                <w:i/>
+                <w:iCs/>
+                <w:sz w:val="20"/>
+                <w:szCs w:val="20"/>
+              </w:rPr>
+              <w:t>N-Bit Count</w:t>
+            </w:r>
+          </w:p>
+        </w:tc>
+        <w:tc>
+          <w:tcPr>
+            <w:tcW w:w="2232" w:type="dxa"/>
+            <w:vAlign w:val="center"/>
+          </w:tcPr>
+          <w:p>
+            <w:pPr>
+              <w:jc w:val="center"/>
+              <w:rPr>
+                <w:i/>
+                <w:iCs/>
+                <w:sz w:val="20"/>
+                <w:szCs w:val="20"/>
+              </w:rPr>
+            </w:pPr>
+            <w:r>
+              <w:rPr>
+                <w:i/>
+                <w:iCs/>
+                <w:sz w:val="20"/>
+                <w:szCs w:val="20"/>
+              </w:rPr>
+              <w:t>Calculated Output</w:t>
+            </w:r>
+          </w:p>
+          <w:p>
+            <w:pPr>
+              <w:jc w:val="center"/>
+              <w:rPr>
+                <w:i/>
+                <w:iCs/>
+                <w:sz w:val="20"/>
+                <w:szCs w:val="20"/>
+              </w:rPr>
+            </w:pPr>
+            <w:r>
+              <w:rPr>
+                <w:i/>
+                <w:iCs/>
+                <w:sz w:val="20"/>
+                <w:szCs w:val="20"/>
+              </w:rPr>
+              <w:t>Hex Representation</w:t>
+            </w:r>
+          </w:p>
+        </w:tc>
+        <w:tc>
+          <w:tcPr>
+            <w:tcW w:w="2238" w:type="dxa"/>
+            <w:vAlign w:val="center"/>
+          </w:tcPr>
+          <w:p>
+            <w:pPr>
+              <w:jc w:val="center"/>
+              <w:rPr>
+                <w:i/>
+                <w:iCs/>
+                <w:sz w:val="20"/>
+                <w:szCs w:val="20"/>
+              </w:rPr>
+            </w:pPr>
+            <w:r>
+              <w:rPr>
+                <w:i/>
+                <w:iCs/>
+                <w:sz w:val="20"/>
+                <w:szCs w:val="20"/>
+              </w:rPr>
+              <w:t>Calculated Output</w:t>
+            </w:r>
+          </w:p>
+          <w:p>
+            <w:pPr>
+              <w:jc w:val="center"/>
+              <w:rPr>
+                <w:i/>
+                <w:iCs/>
+                <w:sz w:val="20"/>
+                <w:szCs w:val="20"/>
+              </w:rPr>
+            </w:pPr>
+            <w:r>
+              <w:rPr>
+                <w:i/>
+                <w:iCs/>
+                <w:sz w:val="20"/>
+                <w:szCs w:val="20"/>
+              </w:rPr>
+              <w:t>Decimal</w:t>
+            </w:r>
+            <w:r>
+              <w:rPr>
+                <w:i/>
+                <w:iCs/>
+                <w:sz w:val="20"/>
+                <w:szCs w:val="20"/>
+              </w:rPr>
+              <w:t xml:space="preserve"> Representation</w:t>
+            </w:r>
+          </w:p>
+        </w:tc>
+        <w:tc>
+          <w:tcPr>
+            <w:tcW w:w="990" w:type="dxa"/>
+            <w:vAlign w:val="center"/>
+          </w:tcPr>
+          <w:p>
+            <w:pPr>
+              <w:jc w:val="center"/>
+              <w:rPr>
+                <w:i/>
+                <w:iCs/>
+                <w:sz w:val="20"/>
+                <w:szCs w:val="20"/>
+              </w:rPr>
+            </w:pPr>
+            <w:r>
+              <w:rPr>
+                <w:i/>
+                <w:iCs/>
+                <w:sz w:val="20"/>
+                <w:szCs w:val="20"/>
+              </w:rPr>
+              <w:t>Cycles to Complete</w:t>
+            </w:r>
+          </w:p>
+        </w:tc>
+        <w:tc>
+          <w:tcPr>
+            <w:tcW w:w="2232" w:type="dxa"/>
+            <w:vAlign w:val="center"/>
+          </w:tcPr>
+          <w:p>
+            <w:pPr>
+              <w:jc w:val="center"/>
+              <w:rPr>
+                <w:i/>
+                <w:iCs/>
+                <w:sz w:val="20"/>
+                <w:szCs w:val="20"/>
+              </w:rPr>
+            </w:pPr>
+            <w:r>
+              <w:rPr>
+                <w:i/>
+                <w:iCs/>
+                <w:sz w:val="20"/>
+                <w:szCs w:val="20"/>
+              </w:rPr>
+              <w:t>Expected</w:t>
+            </w:r>
+            <w:r>
+              <w:rPr>
+                <w:i/>
+                <w:iCs/>
+                <w:sz w:val="20"/>
+                <w:szCs w:val="20"/>
+              </w:rPr>
+              <w:t xml:space="preserve"> Output</w:t>
+            </w:r>
+          </w:p>
+          <w:p>
+            <w:pPr>
+              <w:jc w:val="center"/>
+              <w:rPr>
+                <w:i/>
+                <w:iCs/>
+                <w:sz w:val="20"/>
+                <w:szCs w:val="20"/>
+              </w:rPr>
+            </w:pPr>
+            <w:r>
+              <w:rPr>
+                <w:i/>
+                <w:iCs/>
+                <w:sz w:val="20"/>
+                <w:szCs w:val="20"/>
+              </w:rPr>
+              <w:t>Decimal Representation</w:t>
+            </w:r>
+          </w:p>
+        </w:tc>
+        <w:tc>
+          <w:tcPr>
+            <w:tcW w:w="1296" w:type="dxa"/>
+          </w:tcPr>
+          <w:p>
+            <w:pPr>
+              <w:jc w:val="center"/>
+              <w:rPr>
+                <w:i/>
+                <w:iCs/>
+                <w:sz w:val="20"/>
+                <w:szCs w:val="20"/>
+              </w:rPr>
+            </w:pPr>
+            <w:r>
+              <w:rPr>
+                <w:i/>
+                <w:iCs/>
+                <w:sz w:val="20"/>
+                <w:szCs w:val="20"/>
+              </w:rPr>
+              <w:t>Error</w:t>
+            </w:r>
+          </w:p>
+          <w:p>
+            <w:pPr>
+              <w:jc w:val="center"/>
+              <w:rPr>
+                <w:i/>
+                <w:iCs/>
+                <w:sz w:val="20"/>
+                <w:szCs w:val="20"/>
+              </w:rPr>
+            </w:pPr>
+            <w:r>
+              <w:rPr>
+                <w:i/>
+                <w:iCs/>
+                <w:sz w:val="20"/>
+                <w:szCs w:val="20"/>
+              </w:rPr>
+              <w:t>(%)</w:t>
+            </w:r>
+          </w:p>
+        </w:tc>
+      </w:tr>
+      <w:tr>
+        <w:tc>
+          <w:tcPr>
+            <w:tcW w:w="720" w:type="dxa"/>
+            <w:vAlign w:val="center"/>
+          </w:tcPr>
+          <w:p>
+            <w:pPr>
+              <w:jc w:val="center"/>
+            </w:pPr>
+            <w:r>
+              <w:t>8</w:t>
+            </w:r>
+          </w:p>
+        </w:tc>
+        <w:tc>
+          <w:tcPr>
+            <w:tcW w:w="2232" w:type="dxa"/>
+            <w:vAlign w:val="center"/>
+          </w:tcPr>
+          <w:p>
+            <w:pPr>
+              <w:jc w:val="center"/>
+            </w:pPr>
+            <w:r>
+              <w:rPr>
+                <w:sz w:val="20"/>
+                <w:szCs w:val="20"/>
+              </w:rPr>
+              <w:t>0x2422</w:t>
+            </w:r>
+          </w:p>
+        </w:tc>
+        <w:tc>
+          <w:tcPr>
+            <w:tcW w:w="2238" w:type="dxa"/>
+            <w:vAlign w:val="center"/>
+          </w:tcPr>
+          <w:p>
+            <w:pPr>
+              <w:jc w:val="center"/>
+              <w:rPr>
+                <w:sz w:val="20"/>
+                <w:szCs w:val="20"/>
+              </w:rPr>
+            </w:pPr>
+            <w:r>
+              <w:rPr>
+                <w:sz w:val="20"/>
+                <w:szCs w:val="20"/>
+              </w:rPr>
+              <w:t>9250</w:t>
+            </w:r>
+          </w:p>
+        </w:tc>
+        <w:tc>
+          <w:tcPr>
+            <w:tcW w:w="990" w:type="dxa"/>
+            <w:vAlign w:val="center"/>
+          </w:tcPr>
+          <w:p>
+            <w:pPr>
+              <w:jc w:val="center"/>
+              <w:rPr>
+                <w:sz w:val="20"/>
+                <w:szCs w:val="20"/>
+              </w:rPr>
+            </w:pPr>
+            <w:r>
+              <w:rPr>
+                <w:sz w:val="20"/>
+                <w:szCs w:val="20"/>
+              </w:rPr>
+              <w:t>4</w:t>
+            </w:r>
+          </w:p>
+        </w:tc>
+        <w:tc>
+          <w:tcPr>
+            <w:tcW w:w="2232" w:type="dxa"/>
+            <w:vAlign w:val="center"/>
+          </w:tcPr>
+          <w:p>
+            <w:pPr>
+              <w:jc w:val="center"/>
+            </w:pPr>
+            <w:r>
+              <w:rPr>
+                <w:sz w:val="20"/>
+                <w:szCs w:val="20"/>
+              </w:rPr>
+              <w:t>9250</w:t>
+            </w:r>
+          </w:p>
+        </w:tc>
+        <w:tc>
+          <w:tcPr>
+            <w:tcW w:w="1296" w:type="dxa"/>
+          </w:tcPr>
+          <w:p>
+            <w:pPr>
+              <w:jc w:val="center"/>
+            </w:pPr>
+            <w:r>
+              <w:t>0.00</w:t>
+            </w:r>
+          </w:p>
+        </w:tc>
+      </w:tr>
+      <w:tr>
+        <w:tc>
+          <w:tcPr>
+            <w:tcW w:w="720" w:type="dxa"/>
+            <w:vAlign w:val="center"/>
+          </w:tcPr>
+          <w:p>
+            <w:pPr>
+              <w:jc w:val="center"/>
+            </w:pPr>
+            <w:r>
+              <w:t>16</w:t>
+            </w:r>
+          </w:p>
+        </w:tc>
+        <w:tc>
+          <w:tcPr>
+            <w:tcW w:w="2232" w:type="dxa"/>
+            <w:vAlign w:val="center"/>
+          </w:tcPr>
+          <w:p>
+            <w:pPr>
+              <w:jc w:val="center"/>
+            </w:pPr>
+            <w:r>
+              <w:rPr>
+                <w:sz w:val="20"/>
+                <w:szCs w:val="20"/>
+              </w:rPr>
+              <w:t>0x25402106</w:t>
+            </w:r>
+          </w:p>
+        </w:tc>
+        <w:tc>
+          <w:tcPr>
+            <w:tcW w:w="2238" w:type="dxa"/>
+            <w:vAlign w:val="center"/>
+          </w:tcPr>
+          <w:p>
+            <w:pPr>
+              <w:jc w:val="center"/>
+              <w:rPr>
+                <w:sz w:val="20"/>
+                <w:szCs w:val="20"/>
+              </w:rPr>
+            </w:pPr>
+            <w:r>
+              <w:rPr>
+                <w:sz w:val="20"/>
+                <w:szCs w:val="20"/>
+              </w:rPr>
+              <w:t>624959750</w:t>
+            </w:r>
+          </w:p>
+        </w:tc>
+        <w:tc>
+          <w:tcPr>
+            <w:tcW w:w="990" w:type="dxa"/>
+            <w:vAlign w:val="center"/>
+          </w:tcPr>
+          <w:p>
+            <w:pPr>
+              <w:jc w:val="center"/>
+              <w:rPr>
+                <w:sz w:val="20"/>
+                <w:szCs w:val="20"/>
+              </w:rPr>
+            </w:pPr>
+            <w:r>
+              <w:rPr>
+                <w:sz w:val="20"/>
+                <w:szCs w:val="20"/>
+              </w:rPr>
+              <w:t>4</w:t>
+            </w:r>
+          </w:p>
+        </w:tc>
+        <w:tc>
+          <w:tcPr>
+            <w:tcW w:w="2232" w:type="dxa"/>
+            <w:vAlign w:val="center"/>
+          </w:tcPr>
+          <w:p>
+            <w:pPr>
+              <w:jc w:val="center"/>
+            </w:pPr>
+            <w:r>
+              <w:rPr>
+                <w:sz w:val="20"/>
+                <w:szCs w:val="20"/>
+              </w:rPr>
+              <w:t>624959750</w:t>
+            </w:r>
+          </w:p>
+        </w:tc>
+        <w:tc>
+          <w:tcPr>
+            <w:tcW w:w="1296" w:type="dxa"/>
+          </w:tcPr>
+          <w:p>
+            <w:pPr>
+              <w:jc w:val="center"/>
+            </w:pPr>
+            <w:r>
+              <w:t>0.00</w:t>
+            </w:r>
+          </w:p>
+        </w:tc>
+      </w:tr>
+      <w:tr>
+        <w:tc>
+          <w:tcPr>
+            <w:tcW w:w="720" w:type="dxa"/>
+            <w:vAlign w:val="center"/>
+          </w:tcPr>
+          <w:p>
+            <w:pPr>
+              <w:jc w:val="center"/>
+            </w:pPr>
+            <w:r>
+              <w:t>32</w:t>
+            </w:r>
+          </w:p>
+        </w:tc>
+        <w:tc>
+          <w:tcPr>
+            <w:tcW w:w="2232" w:type="dxa"/>
+            <w:vAlign w:val="center"/>
+          </w:tcPr>
+          <w:p>
+            <w:pPr>
+              <w:jc w:val="center"/>
+            </w:pPr>
+            <w:r>
+              <w:rPr>
+                <w:sz w:val="20"/>
+                <w:szCs w:val="20"/>
+              </w:rPr>
+              <w:t>0x00a5d4eff5502106</w:t>
+            </w:r>
+          </w:p>
+        </w:tc>
+        <w:tc>
+          <w:tcPr>
+            <w:tcW w:w="2238" w:type="dxa"/>
+            <w:vAlign w:val="center"/>
+          </w:tcPr>
+          <w:p>
+            <w:pPr>
+              <w:jc w:val="center"/>
+              <w:rPr>
+                <w:sz w:val="20"/>
+                <w:szCs w:val="20"/>
+              </w:rPr>
+            </w:pPr>
+            <w:r>
+              <w:rPr>
+                <w:sz w:val="20"/>
+                <w:szCs w:val="20"/>
+              </w:rPr>
+              <w:t>4.66774e16</w:t>
+            </w:r>
+          </w:p>
+        </w:tc>
+        <w:tc>
+          <w:tcPr>
+            <w:tcW w:w="990" w:type="dxa"/>
+            <w:vAlign w:val="center"/>
+          </w:tcPr>
+          <w:p>
+            <w:pPr>
+              <w:jc w:val="center"/>
+              <w:rPr>
+                <w:sz w:val="20"/>
+                <w:szCs w:val="20"/>
+              </w:rPr>
+            </w:pPr>
+            <w:r>
+              <w:rPr>
+                <w:sz w:val="20"/>
+                <w:szCs w:val="20"/>
+              </w:rPr>
+              <w:t>4</w:t>
+            </w:r>
+          </w:p>
+        </w:tc>
+        <w:tc>
+          <w:tcPr>
+            <w:tcW w:w="2232" w:type="dxa"/>
+            <w:vAlign w:val="center"/>
+          </w:tcPr>
+          <w:p>
+            <w:pPr>
+              <w:jc w:val="center"/>
+            </w:pPr>
+            <w:r>
+              <w:rPr>
+                <w:sz w:val="20"/>
+                <w:szCs w:val="20"/>
+              </w:rPr>
+              <w:t>4.66774e16</w:t>
+            </w:r>
+          </w:p>
+        </w:tc>
+        <w:tc>
+          <w:tcPr>
+            <w:tcW w:w="1296" w:type="dxa"/>
+          </w:tcPr>
+          <w:p>
+            <w:pPr>
+              <w:jc w:val="center"/>
+            </w:pPr>
+            <w:r>
+              <w:t>0.00</w:t>
+            </w:r>
+          </w:p>
+        </w:tc>
+      </w:tr>
+    </w:tbl>
     <w:p>
       <w:pPr>
         <w:rPr>
@@ -4793,7 +6136,7 @@
       <w:pPr>
         <w:pStyle w:val="Heading1"/>
       </w:pPr>
-      <w:bookmarkStart w:id="0" w:name="_Hlk42175883"/>
+      <w:bookmarkStart w:id="1" w:name="_Hlk42175883"/>
       <w:r>
         <w:lastRenderedPageBreak/>
         <w:t>Floating Point Multiplier</w:t>
@@ -4802,7 +6145,7 @@
         <w:t>, Custom Multiply Operator</w:t>
       </w:r>
     </w:p>
-    <w:bookmarkEnd w:id="0"/>
+    <w:bookmarkEnd w:id="1"/>
     <w:p>
       <w:pPr>
         <w:pStyle w:val="ListParagraph"/>
@@ -9713,14 +11056,7 @@
                 <w:sz w:val="20"/>
                 <w:szCs w:val="20"/>
               </w:rPr>
-              <w:t xml:space="preserve">Integer </w:t>
-            </w:r>
-            <w:r>
-              <w:rPr>
-                <w:sz w:val="20"/>
-                <w:szCs w:val="20"/>
-              </w:rPr>
-              <w:t>Multiplier</w:t>
+              <w:t>Integer Multiplier</w:t>
             </w:r>
             <w:r>
               <w:t>,</w:t>
@@ -9914,10 +11250,7 @@
               <w:t>Built-In</w:t>
             </w:r>
             <w:r>
-              <w:t xml:space="preserve"> </w:t>
-            </w:r>
-            <w:r>
-              <w:t>Multiply Operator</w:t>
+              <w:t xml:space="preserve"> Multiply Operator</w:t>
             </w:r>
           </w:p>
         </w:tc>
@@ -10029,8 +11362,6 @@
               </w:rPr>
               <w:t>0</w:t>
             </w:r>
-            <w:bookmarkStart w:id="1" w:name="_GoBack"/>
-            <w:bookmarkEnd w:id="1"/>
           </w:p>
         </w:tc>
       </w:tr>
@@ -13890,7 +15221,7 @@
 </file>
 
 <file path=customXml/itemProps1.xml><?xml version="1.0" encoding="utf-8"?>
-<ds:datastoreItem xmlns:ds="http://schemas.openxmlformats.org/officeDocument/2006/customXml" ds:itemID="{9E01A952-797D-46AC-9961-4645E509BF12}">
+<ds:datastoreItem xmlns:ds="http://schemas.openxmlformats.org/officeDocument/2006/customXml" ds:itemID="{8CFB8968-E8DD-487C-A704-D292A98F9866}">
   <ds:schemaRefs>
     <ds:schemaRef ds:uri="http://schemas.openxmlformats.org/officeDocument/2006/bibliography"/>
   </ds:schemaRefs>

</xml_diff>

<commit_message>
Starting a static xbarMulti. ALso I've changed file structure a lot
</commit_message>
<xml_diff>
--- a/Documents/Multiplier Benchmark.docx
+++ b/Documents/Multiplier Benchmark.docx
@@ -1,6 +1,6 @@
 
 <file path=word/document.xml><?xml version="1.0" encoding="utf-8"?>
-<w:document xmlns:wpc="http://schemas.microsoft.com/office/word/2010/wordprocessingCanvas" xmlns:cx="http://schemas.microsoft.com/office/drawing/2014/chartex" xmlns:cx1="http://schemas.microsoft.com/office/drawing/2015/9/8/chartex" xmlns:cx2="http://schemas.microsoft.com/office/drawing/2015/10/21/chartex" xmlns:cx3="http://schemas.microsoft.com/office/drawing/2016/5/9/chartex" xmlns:cx4="http://schemas.microsoft.com/office/drawing/2016/5/10/chartex" xmlns:cx5="http://schemas.microsoft.com/office/drawing/2016/5/11/chartex" xmlns:cx6="http://schemas.microsoft.com/office/drawing/2016/5/12/chartex" xmlns:cx7="http://schemas.microsoft.com/office/drawing/2016/5/13/chartex" xmlns:cx8="http://schemas.microsoft.com/office/drawing/2016/5/14/chartex" xmlns:mc="http://schemas.openxmlformats.org/markup-compatibility/2006" xmlns:aink="http://schemas.microsoft.com/office/drawing/2016/ink" xmlns:am3d="http://schemas.microsoft.com/office/drawing/2017/model3d" xmlns:o="urn:schemas-microsoft-com:office:office" xmlns:r="http://schemas.openxmlformats.org/officeDocument/2006/relationships" xmlns:m="http://schemas.openxmlformats.org/officeDocument/2006/math" xmlns:v="urn:schemas-microsoft-com:vml" xmlns:wp14="http://schemas.microsoft.com/office/word/2010/wordprocessingDrawing" xmlns:wp="http://schemas.openxmlformats.org/drawingml/2006/wordprocessingDrawing" xmlns:w10="urn:schemas-microsoft-com:office:word" xmlns:w="http://schemas.openxmlformats.org/wordprocessingml/2006/main" xmlns:w14="http://schemas.microsoft.com/office/word/2010/wordml" xmlns:w15="http://schemas.microsoft.com/office/word/2012/wordml" xmlns:w16cid="http://schemas.microsoft.com/office/word/2016/wordml/cid" xmlns:w16se="http://schemas.microsoft.com/office/word/2015/wordml/symex" xmlns:wpg="http://schemas.microsoft.com/office/word/2010/wordprocessingGroup" xmlns:wpi="http://schemas.microsoft.com/office/word/2010/wordprocessingInk" xmlns:wne="http://schemas.microsoft.com/office/word/2006/wordml" xmlns:wps="http://schemas.microsoft.com/office/word/2010/wordprocessingShape" mc:Ignorable="w14 w15 w16se w16cid wp14">
+<w:document xmlns:wpc="http://schemas.microsoft.com/office/word/2010/wordprocessingCanvas" xmlns:cx="http://schemas.microsoft.com/office/drawing/2014/chartex" xmlns:cx1="http://schemas.microsoft.com/office/drawing/2015/9/8/chartex" xmlns:cx2="http://schemas.microsoft.com/office/drawing/2015/10/21/chartex" xmlns:cx3="http://schemas.microsoft.com/office/drawing/2016/5/9/chartex" xmlns:cx4="http://schemas.microsoft.com/office/drawing/2016/5/10/chartex" xmlns:cx5="http://schemas.microsoft.com/office/drawing/2016/5/11/chartex" xmlns:cx6="http://schemas.microsoft.com/office/drawing/2016/5/12/chartex" xmlns:cx7="http://schemas.microsoft.com/office/drawing/2016/5/13/chartex" xmlns:cx8="http://schemas.microsoft.com/office/drawing/2016/5/14/chartex" xmlns:mc="http://schemas.openxmlformats.org/markup-compatibility/2006" xmlns:aink="http://schemas.microsoft.com/office/drawing/2016/ink" xmlns:am3d="http://schemas.microsoft.com/office/drawing/2017/model3d" xmlns:o="urn:schemas-microsoft-com:office:office" xmlns:r="http://schemas.openxmlformats.org/officeDocument/2006/relationships" xmlns:m="http://schemas.openxmlformats.org/officeDocument/2006/math" xmlns:v="urn:schemas-microsoft-com:vml" xmlns:wp14="http://schemas.microsoft.com/office/word/2010/wordprocessingDrawing" xmlns:wp="http://schemas.openxmlformats.org/drawingml/2006/wordprocessingDrawing" xmlns:w10="urn:schemas-microsoft-com:office:word" xmlns:w="http://schemas.openxmlformats.org/wordprocessingml/2006/main" xmlns:w14="http://schemas.microsoft.com/office/word/2010/wordml" xmlns:w15="http://schemas.microsoft.com/office/word/2012/wordml" xmlns:w16cex="http://schemas.microsoft.com/office/word/2018/wordml/cex" xmlns:w16cid="http://schemas.microsoft.com/office/word/2016/wordml/cid" xmlns:w16="http://schemas.microsoft.com/office/word/2018/wordml" xmlns:w16se="http://schemas.microsoft.com/office/word/2015/wordml/symex" xmlns:wpg="http://schemas.microsoft.com/office/word/2010/wordprocessingGroup" xmlns:wpi="http://schemas.microsoft.com/office/word/2010/wordprocessingInk" xmlns:wne="http://schemas.microsoft.com/office/word/2006/wordml" xmlns:wps="http://schemas.microsoft.com/office/word/2010/wordprocessingShape" mc:Ignorable="w14 w15 w16se w16cid w16 w16cex wp14">
   <w:body>
     <w:p>
       <w:pPr>
@@ -40,10 +40,10 @@
           <w:noProof/>
         </w:rPr>
         <w:drawing>
-          <wp:inline distT="0" distB="0" distL="0" distR="0" wp14:anchorId="4075C508" wp14:editId="00A087C2">
-            <wp:extent cx="5913120" cy="2392547"/>
-            <wp:effectExtent l="0" t="0" r="0" b="8255"/>
-            <wp:docPr id="51" name="Picture 51"/>
+          <wp:inline distT="0" distB="0" distL="0" distR="0" wp14:anchorId="052280DE" wp14:editId="5D46E7D7">
+            <wp:extent cx="5930900" cy="2717800"/>
+            <wp:effectExtent l="0" t="0" r="0" b="6350"/>
+            <wp:docPr id="3" name="Picture 3"/>
             <wp:cNvGraphicFramePr>
               <a:graphicFrameLocks xmlns:a="http://schemas.openxmlformats.org/drawingml/2006/main" noChangeAspect="1"/>
             </wp:cNvGraphicFramePr>
@@ -51,7 +51,7 @@
               <a:graphicData uri="http://schemas.openxmlformats.org/drawingml/2006/picture">
                 <pic:pic xmlns:pic="http://schemas.openxmlformats.org/drawingml/2006/picture">
                   <pic:nvPicPr>
-                    <pic:cNvPr id="0" name="Picture 3"/>
+                    <pic:cNvPr id="0" name="Picture 1"/>
                     <pic:cNvPicPr>
                       <a:picLocks noChangeAspect="1" noChangeArrowheads="1"/>
                     </pic:cNvPicPr>
@@ -72,12 +72,15 @@
                   <pic:spPr bwMode="auto">
                     <a:xfrm>
                       <a:off x="0" y="0"/>
-                      <a:ext cx="6136927" cy="2483103"/>
+                      <a:ext cx="5930900" cy="2717800"/>
                     </a:xfrm>
                     <a:prstGeom prst="rect">
                       <a:avLst/>
                     </a:prstGeom>
                     <a:noFill/>
+                    <a:ln>
+                      <a:noFill/>
+                    </a:ln>
                   </pic:spPr>
                 </pic:pic>
               </a:graphicData>
@@ -13176,8 +13179,6 @@
           <w:numId w:val="10"/>
         </w:numPr>
       </w:pPr>
-      <w:bookmarkStart w:id="1" w:name="_GoBack"/>
-      <w:bookmarkEnd w:id="1"/>
     </w:p>
     <w:sectPr>
       <w:pgSz w:w="12240" w:h="15840"/>
@@ -13190,7 +13191,7 @@
 </file>
 
 <file path=word/numbering.xml><?xml version="1.0" encoding="utf-8"?>
-<w:numbering xmlns:wpc="http://schemas.microsoft.com/office/word/2010/wordprocessingCanvas" xmlns:cx="http://schemas.microsoft.com/office/drawing/2014/chartex" xmlns:cx1="http://schemas.microsoft.com/office/drawing/2015/9/8/chartex" xmlns:cx2="http://schemas.microsoft.com/office/drawing/2015/10/21/chartex" xmlns:cx3="http://schemas.microsoft.com/office/drawing/2016/5/9/chartex" xmlns:cx4="http://schemas.microsoft.com/office/drawing/2016/5/10/chartex" xmlns:cx5="http://schemas.microsoft.com/office/drawing/2016/5/11/chartex" xmlns:cx6="http://schemas.microsoft.com/office/drawing/2016/5/12/chartex" xmlns:cx7="http://schemas.microsoft.com/office/drawing/2016/5/13/chartex" xmlns:cx8="http://schemas.microsoft.com/office/drawing/2016/5/14/chartex" xmlns:mc="http://schemas.openxmlformats.org/markup-compatibility/2006" xmlns:aink="http://schemas.microsoft.com/office/drawing/2016/ink" xmlns:am3d="http://schemas.microsoft.com/office/drawing/2017/model3d" xmlns:o="urn:schemas-microsoft-com:office:office" xmlns:r="http://schemas.openxmlformats.org/officeDocument/2006/relationships" xmlns:m="http://schemas.openxmlformats.org/officeDocument/2006/math" xmlns:v="urn:schemas-microsoft-com:vml" xmlns:wp14="http://schemas.microsoft.com/office/word/2010/wordprocessingDrawing" xmlns:wp="http://schemas.openxmlformats.org/drawingml/2006/wordprocessingDrawing" xmlns:w10="urn:schemas-microsoft-com:office:word" xmlns:w="http://schemas.openxmlformats.org/wordprocessingml/2006/main" xmlns:w14="http://schemas.microsoft.com/office/word/2010/wordml" xmlns:w15="http://schemas.microsoft.com/office/word/2012/wordml" xmlns:w16cid="http://schemas.microsoft.com/office/word/2016/wordml/cid" xmlns:w16se="http://schemas.microsoft.com/office/word/2015/wordml/symex" xmlns:wpg="http://schemas.microsoft.com/office/word/2010/wordprocessingGroup" xmlns:wpi="http://schemas.microsoft.com/office/word/2010/wordprocessingInk" xmlns:wne="http://schemas.microsoft.com/office/word/2006/wordml" xmlns:wps="http://schemas.microsoft.com/office/word/2010/wordprocessingShape" mc:Ignorable="w14 w15 w16se w16cid wp14">
+<w:numbering xmlns:wpc="http://schemas.microsoft.com/office/word/2010/wordprocessingCanvas" xmlns:cx="http://schemas.microsoft.com/office/drawing/2014/chartex" xmlns:cx1="http://schemas.microsoft.com/office/drawing/2015/9/8/chartex" xmlns:cx2="http://schemas.microsoft.com/office/drawing/2015/10/21/chartex" xmlns:cx3="http://schemas.microsoft.com/office/drawing/2016/5/9/chartex" xmlns:cx4="http://schemas.microsoft.com/office/drawing/2016/5/10/chartex" xmlns:cx5="http://schemas.microsoft.com/office/drawing/2016/5/11/chartex" xmlns:cx6="http://schemas.microsoft.com/office/drawing/2016/5/12/chartex" xmlns:cx7="http://schemas.microsoft.com/office/drawing/2016/5/13/chartex" xmlns:cx8="http://schemas.microsoft.com/office/drawing/2016/5/14/chartex" xmlns:mc="http://schemas.openxmlformats.org/markup-compatibility/2006" xmlns:aink="http://schemas.microsoft.com/office/drawing/2016/ink" xmlns:am3d="http://schemas.microsoft.com/office/drawing/2017/model3d" xmlns:o="urn:schemas-microsoft-com:office:office" xmlns:r="http://schemas.openxmlformats.org/officeDocument/2006/relationships" xmlns:m="http://schemas.openxmlformats.org/officeDocument/2006/math" xmlns:v="urn:schemas-microsoft-com:vml" xmlns:wp14="http://schemas.microsoft.com/office/word/2010/wordprocessingDrawing" xmlns:wp="http://schemas.openxmlformats.org/drawingml/2006/wordprocessingDrawing" xmlns:w10="urn:schemas-microsoft-com:office:word" xmlns:w="http://schemas.openxmlformats.org/wordprocessingml/2006/main" xmlns:w14="http://schemas.microsoft.com/office/word/2010/wordml" xmlns:w15="http://schemas.microsoft.com/office/word/2012/wordml" xmlns:w16cex="http://schemas.microsoft.com/office/word/2018/wordml/cex" xmlns:w16cid="http://schemas.microsoft.com/office/word/2016/wordml/cid" xmlns:w16="http://schemas.microsoft.com/office/word/2018/wordml" xmlns:w16se="http://schemas.microsoft.com/office/word/2015/wordml/symex" xmlns:wpg="http://schemas.microsoft.com/office/word/2010/wordprocessingGroup" xmlns:wpi="http://schemas.microsoft.com/office/word/2010/wordprocessingInk" xmlns:wne="http://schemas.microsoft.com/office/word/2006/wordml" xmlns:wps="http://schemas.microsoft.com/office/word/2010/wordprocessingShape" mc:Ignorable="w14 w15 w16se w16cid w16 w16cex wp14">
   <w:abstractNum w:abstractNumId="0" w15:restartNumberingAfterBreak="0">
     <w:nsid w:val="072B1BAC"/>
     <w:multiLevelType w:val="hybridMultilevel"/>
@@ -14256,7 +14257,7 @@
 </file>
 
 <file path=word/styles.xml><?xml version="1.0" encoding="utf-8"?>
-<w:styles xmlns:mc="http://schemas.openxmlformats.org/markup-compatibility/2006" xmlns:r="http://schemas.openxmlformats.org/officeDocument/2006/relationships" xmlns:w="http://schemas.openxmlformats.org/wordprocessingml/2006/main" xmlns:w14="http://schemas.microsoft.com/office/word/2010/wordml" xmlns:w15="http://schemas.microsoft.com/office/word/2012/wordml" xmlns:w16cid="http://schemas.microsoft.com/office/word/2016/wordml/cid" xmlns:w16se="http://schemas.microsoft.com/office/word/2015/wordml/symex" mc:Ignorable="w14 w15 w16se w16cid">
+<w:styles xmlns:mc="http://schemas.openxmlformats.org/markup-compatibility/2006" xmlns:r="http://schemas.openxmlformats.org/officeDocument/2006/relationships" xmlns:w="http://schemas.openxmlformats.org/wordprocessingml/2006/main" xmlns:w14="http://schemas.microsoft.com/office/word/2010/wordml" xmlns:w15="http://schemas.microsoft.com/office/word/2012/wordml" xmlns:w16cex="http://schemas.microsoft.com/office/word/2018/wordml/cex" xmlns:w16cid="http://schemas.microsoft.com/office/word/2016/wordml/cid" xmlns:w16="http://schemas.microsoft.com/office/word/2018/wordml" xmlns:w16se="http://schemas.microsoft.com/office/word/2015/wordml/symex" mc:Ignorable="w14 w15 w16se w16cid w16 w16cex">
   <w:docDefaults>
     <w:rPrDefault>
       <w:rPr>
@@ -14272,7 +14273,7 @@
       </w:pPr>
     </w:pPrDefault>
   </w:docDefaults>
-  <w:latentStyles w:defLockedState="0" w:defUIPriority="99" w:defSemiHidden="0" w:defUnhideWhenUsed="0" w:defQFormat="0" w:count="377">
+  <w:latentStyles w:defLockedState="0" w:defUIPriority="99" w:defSemiHidden="0" w:defUnhideWhenUsed="0" w:defQFormat="0" w:count="376">
     <w:lsdException w:name="Normal" w:uiPriority="0" w:qFormat="1"/>
     <w:lsdException w:name="heading 1" w:uiPriority="9" w:qFormat="1"/>
     <w:lsdException w:name="heading 2" w:semiHidden="1" w:uiPriority="9" w:unhideWhenUsed="1" w:qFormat="1"/>
@@ -14649,7 +14650,6 @@
     <w:lsdException w:name="Hashtag" w:semiHidden="1" w:unhideWhenUsed="1"/>
     <w:lsdException w:name="Unresolved Mention" w:semiHidden="1" w:unhideWhenUsed="1"/>
     <w:lsdException w:name="Smart Link" w:semiHidden="1" w:unhideWhenUsed="1"/>
-    <w:lsdException w:name="Smart Link Error" w:semiHidden="1" w:unhideWhenUsed="1"/>
   </w:latentStyles>
   <w:style w:type="paragraph" w:default="1" w:styleId="Normal">
     <w:name w:val="Normal"/>

</xml_diff>